<commit_message>
DOCUMENTATION NEW - UPDATE
</commit_message>
<xml_diff>
--- a/Secret Class Documentation.docx
+++ b/Secret Class Documentation.docx
@@ -174,238 +174,351 @@
         </w:rPr>
         <w:t>PABRIGA, LORD SON</w:t>
       </w:r>
+    </w:p>
+    <w:p>
+      <w:pPr>
+        <w:spacing w:line="480" w:lineRule="auto"/>
+        <w:jc w:val="center"/>
+        <w:rPr>
+          <w:rFonts w:ascii="Arial" w:hAnsi="Arial" w:cs="Arial"/>
+          <w:sz w:val="24"/>
+          <w:szCs w:val="24"/>
+        </w:rPr>
+      </w:pPr>
+      <w:r>
+        <w:rPr>
+          <w:rFonts w:ascii="Arial" w:hAnsi="Arial" w:cs="Arial"/>
+          <w:sz w:val="24"/>
+          <w:szCs w:val="24"/>
+        </w:rPr>
+        <w:t>DAPITILLA, GLENN GERALD</w:t>
+      </w:r>
+    </w:p>
+    <w:p>
+      <w:pPr>
+        <w:spacing w:line="480" w:lineRule="auto"/>
+        <w:jc w:val="center"/>
+        <w:rPr>
+          <w:rFonts w:ascii="Arial" w:hAnsi="Arial" w:cs="Arial"/>
+          <w:sz w:val="24"/>
+          <w:szCs w:val="24"/>
+        </w:rPr>
+      </w:pPr>
+      <w:r>
+        <w:rPr>
+          <w:rFonts w:ascii="Arial" w:hAnsi="Arial" w:cs="Arial"/>
+          <w:sz w:val="24"/>
+          <w:szCs w:val="24"/>
+        </w:rPr>
+        <w:t>CORAGE, R.A. PATRICIA</w:t>
+      </w:r>
+    </w:p>
+    <w:p>
+      <w:pPr>
+        <w:spacing w:line="480" w:lineRule="auto"/>
+        <w:jc w:val="center"/>
+        <w:rPr>
+          <w:rFonts w:ascii="Arial" w:hAnsi="Arial" w:cs="Arial"/>
+          <w:sz w:val="24"/>
+          <w:szCs w:val="24"/>
+        </w:rPr>
+      </w:pPr>
+      <w:r>
+        <w:rPr>
+          <w:rFonts w:ascii="Arial" w:hAnsi="Arial" w:cs="Arial"/>
+          <w:sz w:val="24"/>
+          <w:szCs w:val="24"/>
+        </w:rPr>
+        <w:t>CRUEL, MELCHIZEDEK</w:t>
+      </w:r>
+    </w:p>
+    <w:p>
+      <w:pPr>
+        <w:spacing w:line="480" w:lineRule="auto"/>
+        <w:jc w:val="center"/>
+        <w:rPr>
+          <w:rFonts w:ascii="Arial" w:hAnsi="Arial" w:cs="Arial"/>
+          <w:sz w:val="24"/>
+          <w:szCs w:val="24"/>
+        </w:rPr>
+      </w:pPr>
+      <w:r>
+        <w:rPr>
+          <w:rFonts w:ascii="Arial" w:hAnsi="Arial" w:cs="Arial"/>
+          <w:sz w:val="24"/>
+          <w:szCs w:val="24"/>
+        </w:rPr>
+        <w:t>OREVILLO, BRYLE ANTHONY</w:t>
+      </w:r>
+    </w:p>
+    <w:p>
+      <w:pPr>
+        <w:spacing w:line="480" w:lineRule="auto"/>
+        <w:jc w:val="center"/>
+        <w:rPr>
+          <w:rFonts w:ascii="Arial" w:hAnsi="Arial" w:cs="Arial"/>
+          <w:b/>
+          <w:bCs/>
+          <w:sz w:val="24"/>
+          <w:szCs w:val="24"/>
+        </w:rPr>
+      </w:pPr>
+    </w:p>
+    <w:p>
+      <w:pPr>
+        <w:spacing w:line="480" w:lineRule="auto"/>
+        <w:jc w:val="center"/>
+        <w:rPr>
+          <w:rFonts w:ascii="Arial" w:hAnsi="Arial" w:cs="Arial"/>
+          <w:sz w:val="24"/>
+          <w:szCs w:val="24"/>
+        </w:rPr>
+      </w:pPr>
+      <w:r>
+        <w:rPr>
+          <w:rFonts w:ascii="Arial" w:hAnsi="Arial" w:cs="Arial"/>
+          <w:sz w:val="24"/>
+          <w:szCs w:val="24"/>
+        </w:rPr>
+        <w:t xml:space="preserve">Mr. Benjie </w:t>
+      </w:r>
+      <w:proofErr w:type="spellStart"/>
+      <w:r>
+        <w:rPr>
+          <w:rFonts w:ascii="Arial" w:hAnsi="Arial" w:cs="Arial"/>
+          <w:sz w:val="24"/>
+          <w:szCs w:val="24"/>
+        </w:rPr>
+        <w:t>Lenteria</w:t>
+      </w:r>
+      <w:proofErr w:type="spellEnd"/>
+    </w:p>
+    <w:p>
+      <w:pPr>
+        <w:spacing w:line="480" w:lineRule="auto"/>
+        <w:jc w:val="center"/>
+        <w:rPr>
+          <w:rFonts w:ascii="Arial" w:hAnsi="Arial" w:cs="Arial"/>
+          <w:sz w:val="24"/>
+          <w:szCs w:val="24"/>
+        </w:rPr>
+      </w:pPr>
+      <w:r>
+        <w:rPr>
+          <w:rFonts w:ascii="Arial" w:hAnsi="Arial" w:cs="Arial"/>
+          <w:sz w:val="24"/>
+          <w:szCs w:val="24"/>
+        </w:rPr>
+        <w:t>Capstone Project Instructor</w:t>
+      </w:r>
+    </w:p>
+    <w:p>
+      <w:pPr>
+        <w:spacing w:line="480" w:lineRule="auto"/>
+        <w:jc w:val="center"/>
+        <w:rPr>
+          <w:rFonts w:ascii="Arial" w:hAnsi="Arial" w:cs="Arial"/>
+          <w:sz w:val="24"/>
+          <w:szCs w:val="24"/>
+        </w:rPr>
+      </w:pPr>
+      <w:r>
+        <w:rPr>
+          <w:rFonts w:ascii="Arial" w:hAnsi="Arial" w:cs="Arial"/>
+          <w:sz w:val="24"/>
+          <w:szCs w:val="24"/>
+        </w:rPr>
+        <w:t>M-F 10:30-12:00</w:t>
+      </w:r>
+    </w:p>
+    <w:p>
+      <w:pPr>
+        <w:spacing w:line="480" w:lineRule="auto"/>
+        <w:jc w:val="center"/>
+        <w:rPr>
+          <w:rFonts w:ascii="Arial" w:hAnsi="Arial" w:cs="Arial"/>
+          <w:b/>
+          <w:sz w:val="24"/>
+          <w:szCs w:val="24"/>
+        </w:rPr>
+      </w:pPr>
+      <w:r>
+        <w:rPr>
+          <w:rFonts w:ascii="Arial" w:hAnsi="Arial" w:cs="Arial"/>
+          <w:b/>
+          <w:sz w:val="24"/>
+          <w:szCs w:val="24"/>
+        </w:rPr>
+        <w:lastRenderedPageBreak/>
+        <w:t xml:space="preserve">Chapter </w:t>
+      </w:r>
+      <w:r>
+        <w:rPr>
+          <w:rFonts w:ascii="Arial" w:hAnsi="Arial" w:cs="Arial"/>
+          <w:b/>
+          <w:sz w:val="24"/>
+          <w:szCs w:val="24"/>
+        </w:rPr>
+        <w:t>I</w:t>
+      </w:r>
+    </w:p>
+    <w:p>
+      <w:pPr>
+        <w:spacing w:line="480" w:lineRule="auto"/>
+        <w:jc w:val="both"/>
+        <w:rPr>
+          <w:rFonts w:ascii="Arial" w:hAnsi="Arial" w:cs="Arial"/>
+          <w:b/>
+          <w:sz w:val="24"/>
+          <w:szCs w:val="24"/>
+        </w:rPr>
+      </w:pPr>
+      <w:r>
+        <w:rPr>
+          <w:rFonts w:ascii="Arial" w:hAnsi="Arial" w:cs="Arial"/>
+          <w:b/>
+          <w:sz w:val="24"/>
+          <w:szCs w:val="24"/>
+        </w:rPr>
+        <w:t>Introduction</w:t>
+      </w:r>
+    </w:p>
+    <w:p>
+      <w:pPr>
+        <w:spacing w:line="480" w:lineRule="auto"/>
+        <w:jc w:val="both"/>
+        <w:rPr>
+          <w:rFonts w:ascii="Arial" w:hAnsi="Arial" w:cs="Arial"/>
+          <w:b/>
+          <w:bCs/>
+          <w:sz w:val="24"/>
+          <w:szCs w:val="24"/>
+        </w:rPr>
+      </w:pPr>
+      <w:r>
+        <w:rPr>
+          <w:rFonts w:ascii="Arial" w:hAnsi="Arial" w:cs="Arial"/>
+          <w:b/>
+          <w:bCs/>
+          <w:sz w:val="24"/>
+          <w:szCs w:val="24"/>
+        </w:rPr>
+        <w:t>Project Context</w:t>
+      </w:r>
+    </w:p>
+    <w:p>
+      <w:pPr>
+        <w:spacing w:before="240" w:after="240" w:line="480" w:lineRule="auto"/>
+        <w:ind w:firstLine="720"/>
+        <w:jc w:val="both"/>
+        <w:rPr>
+          <w:rFonts w:ascii="Arial" w:eastAsia="Times New Roman" w:hAnsi="Arial" w:cs="Arial"/>
+          <w:sz w:val="24"/>
+          <w:szCs w:val="24"/>
+          <w:lang w:eastAsia="en-ID"/>
+        </w:rPr>
+      </w:pPr>
+      <w:r>
+        <w:rPr>
+          <w:rFonts w:ascii="Arial" w:eastAsia="Times New Roman" w:hAnsi="Arial" w:cs="Arial"/>
+          <w:sz w:val="24"/>
+          <w:szCs w:val="24"/>
+          <w:lang w:eastAsia="en-ID"/>
+        </w:rPr>
+        <w:t xml:space="preserve">There are many national heroes in the Philippines, just like Jose Rizal, Lapu-Lapu, and many more. However, some of them do not get the recognition they deserve. Furthermore, one of them is Francisco </w:t>
+      </w:r>
+      <w:proofErr w:type="spellStart"/>
+      <w:r>
+        <w:rPr>
+          <w:rFonts w:ascii="Arial" w:eastAsia="Times New Roman" w:hAnsi="Arial" w:cs="Arial"/>
+          <w:sz w:val="24"/>
+          <w:szCs w:val="24"/>
+          <w:lang w:eastAsia="en-ID"/>
+        </w:rPr>
+        <w:t>Dagohoy</w:t>
+      </w:r>
+      <w:proofErr w:type="spellEnd"/>
+      <w:r>
+        <w:rPr>
+          <w:rFonts w:ascii="Arial" w:eastAsia="Times New Roman" w:hAnsi="Arial" w:cs="Arial"/>
+          <w:sz w:val="24"/>
+          <w:szCs w:val="24"/>
+          <w:lang w:eastAsia="en-ID"/>
+        </w:rPr>
+        <w:t>.</w:t>
+      </w:r>
+    </w:p>
+    <w:p>
+      <w:pPr>
+        <w:spacing w:before="240" w:after="240" w:line="480" w:lineRule="auto"/>
+        <w:ind w:firstLine="720"/>
+        <w:jc w:val="both"/>
+        <w:rPr>
+          <w:rFonts w:ascii="Arial" w:eastAsia="Times New Roman" w:hAnsi="Arial" w:cs="Arial"/>
+          <w:sz w:val="24"/>
+          <w:szCs w:val="24"/>
+          <w:lang w:eastAsia="en-ID"/>
+        </w:rPr>
+      </w:pPr>
+      <w:r>
+        <w:rPr>
+          <w:rFonts w:ascii="Arial" w:eastAsia="Times New Roman" w:hAnsi="Arial" w:cs="Arial"/>
+          <w:sz w:val="24"/>
+          <w:szCs w:val="24"/>
+          <w:lang w:eastAsia="en-ID"/>
+        </w:rPr>
+        <w:t xml:space="preserve">People knew the name </w:t>
+      </w:r>
+      <w:proofErr w:type="spellStart"/>
+      <w:r>
+        <w:rPr>
+          <w:rFonts w:ascii="Arial" w:eastAsia="Times New Roman" w:hAnsi="Arial" w:cs="Arial"/>
+          <w:sz w:val="24"/>
+          <w:szCs w:val="24"/>
+          <w:lang w:eastAsia="en-ID"/>
+        </w:rPr>
+        <w:t>Dagohoy</w:t>
+      </w:r>
+      <w:proofErr w:type="spellEnd"/>
+      <w:r>
+        <w:rPr>
+          <w:rFonts w:ascii="Arial" w:eastAsia="Times New Roman" w:hAnsi="Arial" w:cs="Arial"/>
+          <w:sz w:val="24"/>
+          <w:szCs w:val="24"/>
+          <w:lang w:eastAsia="en-ID"/>
+        </w:rPr>
+        <w:t>, but they do not recognize who he is. What is worst is that even his f</w:t>
+      </w:r>
       <w:bookmarkStart w:id="0" w:name="_GoBack"/>
       <w:bookmarkEnd w:id="0"/>
-    </w:p>
-    <w:p>
-      <w:pPr>
-        <w:spacing w:line="480" w:lineRule="auto"/>
-        <w:jc w:val="center"/>
-        <w:rPr>
-          <w:rFonts w:ascii="Arial" w:hAnsi="Arial" w:cs="Arial"/>
-          <w:sz w:val="24"/>
-          <w:szCs w:val="24"/>
-        </w:rPr>
-      </w:pPr>
-      <w:r>
-        <w:rPr>
-          <w:rFonts w:ascii="Arial" w:hAnsi="Arial" w:cs="Arial"/>
-          <w:sz w:val="24"/>
-          <w:szCs w:val="24"/>
-        </w:rPr>
-        <w:t>DAPITILLA, GLENN GERALD</w:t>
-      </w:r>
-    </w:p>
-    <w:p>
-      <w:pPr>
-        <w:spacing w:line="480" w:lineRule="auto"/>
-        <w:jc w:val="center"/>
-        <w:rPr>
-          <w:rFonts w:ascii="Arial" w:hAnsi="Arial" w:cs="Arial"/>
-          <w:sz w:val="24"/>
-          <w:szCs w:val="24"/>
-        </w:rPr>
-      </w:pPr>
-      <w:r>
-        <w:rPr>
-          <w:rFonts w:ascii="Arial" w:hAnsi="Arial" w:cs="Arial"/>
-          <w:sz w:val="24"/>
-          <w:szCs w:val="24"/>
-        </w:rPr>
-        <w:t>CORAGE, R.A. PATRICIA</w:t>
-      </w:r>
-    </w:p>
-    <w:p>
-      <w:pPr>
-        <w:spacing w:line="480" w:lineRule="auto"/>
-        <w:jc w:val="center"/>
-        <w:rPr>
-          <w:rFonts w:ascii="Arial" w:hAnsi="Arial" w:cs="Arial"/>
-          <w:sz w:val="24"/>
-          <w:szCs w:val="24"/>
-        </w:rPr>
-      </w:pPr>
-      <w:r>
-        <w:rPr>
-          <w:rFonts w:ascii="Arial" w:hAnsi="Arial" w:cs="Arial"/>
-          <w:sz w:val="24"/>
-          <w:szCs w:val="24"/>
-        </w:rPr>
-        <w:t>CRUEL, MELCHIZEDEK</w:t>
-      </w:r>
-    </w:p>
-    <w:p>
-      <w:pPr>
-        <w:spacing w:line="480" w:lineRule="auto"/>
-        <w:jc w:val="center"/>
-        <w:rPr>
-          <w:rFonts w:ascii="Arial" w:hAnsi="Arial" w:cs="Arial"/>
-          <w:sz w:val="24"/>
-          <w:szCs w:val="24"/>
-        </w:rPr>
-      </w:pPr>
-      <w:r>
-        <w:rPr>
-          <w:rFonts w:ascii="Arial" w:hAnsi="Arial" w:cs="Arial"/>
-          <w:sz w:val="24"/>
-          <w:szCs w:val="24"/>
-        </w:rPr>
-        <w:t>OREVILLO, BRYLE ANTHONY</w:t>
-      </w:r>
-    </w:p>
-    <w:p>
-      <w:pPr>
-        <w:spacing w:line="480" w:lineRule="auto"/>
-        <w:jc w:val="center"/>
-        <w:rPr>
-          <w:rFonts w:ascii="Arial" w:hAnsi="Arial" w:cs="Arial"/>
-          <w:b/>
-          <w:bCs/>
-          <w:sz w:val="24"/>
-          <w:szCs w:val="24"/>
-        </w:rPr>
-      </w:pPr>
-    </w:p>
-    <w:p>
-      <w:pPr>
-        <w:spacing w:line="480" w:lineRule="auto"/>
-        <w:jc w:val="center"/>
-        <w:rPr>
-          <w:rFonts w:ascii="Arial" w:hAnsi="Arial" w:cs="Arial"/>
-          <w:sz w:val="24"/>
-          <w:szCs w:val="24"/>
-        </w:rPr>
-      </w:pPr>
-      <w:r>
-        <w:rPr>
-          <w:rFonts w:ascii="Arial" w:hAnsi="Arial" w:cs="Arial"/>
-          <w:sz w:val="24"/>
-          <w:szCs w:val="24"/>
-        </w:rPr>
-        <w:t xml:space="preserve">Mr. Benjie </w:t>
+      <w:r>
+        <w:rPr>
+          <w:rFonts w:ascii="Arial" w:eastAsia="Times New Roman" w:hAnsi="Arial" w:cs="Arial"/>
+          <w:sz w:val="24"/>
+          <w:szCs w:val="24"/>
+          <w:lang w:eastAsia="en-ID"/>
+        </w:rPr>
+        <w:t xml:space="preserve">ellow Boholanos does not know him well. We, the researchers, believe that </w:t>
       </w:r>
       <w:proofErr w:type="spellStart"/>
       <w:r>
         <w:rPr>
-          <w:rFonts w:ascii="Arial" w:hAnsi="Arial" w:cs="Arial"/>
-          <w:sz w:val="24"/>
-          <w:szCs w:val="24"/>
-        </w:rPr>
-        <w:t>Lenteria</w:t>
+          <w:rFonts w:ascii="Arial" w:eastAsia="Times New Roman" w:hAnsi="Arial" w:cs="Arial"/>
+          <w:sz w:val="24"/>
+          <w:szCs w:val="24"/>
+          <w:lang w:eastAsia="en-ID"/>
+        </w:rPr>
+        <w:t>Dagohoy</w:t>
       </w:r>
       <w:proofErr w:type="spellEnd"/>
-    </w:p>
-    <w:p>
-      <w:pPr>
-        <w:spacing w:line="480" w:lineRule="auto"/>
-        <w:jc w:val="center"/>
-        <w:rPr>
-          <w:rFonts w:ascii="Arial" w:hAnsi="Arial" w:cs="Arial"/>
-          <w:sz w:val="24"/>
-          <w:szCs w:val="24"/>
-        </w:rPr>
-      </w:pPr>
-      <w:r>
-        <w:rPr>
-          <w:rFonts w:ascii="Arial" w:hAnsi="Arial" w:cs="Arial"/>
-          <w:sz w:val="24"/>
-          <w:szCs w:val="24"/>
-        </w:rPr>
-        <w:t>Capstone Project Instructor</w:t>
-      </w:r>
-    </w:p>
-    <w:p>
-      <w:pPr>
-        <w:spacing w:line="480" w:lineRule="auto"/>
-        <w:jc w:val="center"/>
-        <w:rPr>
-          <w:rFonts w:ascii="Arial" w:hAnsi="Arial" w:cs="Arial"/>
-          <w:sz w:val="24"/>
-          <w:szCs w:val="24"/>
-        </w:rPr>
-      </w:pPr>
-      <w:r>
-        <w:rPr>
-          <w:rFonts w:ascii="Arial" w:hAnsi="Arial" w:cs="Arial"/>
-          <w:sz w:val="24"/>
-          <w:szCs w:val="24"/>
-        </w:rPr>
-        <w:t>M-F 10:30-12:00</w:t>
-      </w:r>
-    </w:p>
-    <w:p>
-      <w:pPr>
-        <w:spacing w:line="480" w:lineRule="auto"/>
-        <w:jc w:val="center"/>
-        <w:rPr>
-          <w:rFonts w:ascii="Arial" w:hAnsi="Arial" w:cs="Arial"/>
-          <w:b/>
-          <w:sz w:val="24"/>
-          <w:szCs w:val="24"/>
-        </w:rPr>
-      </w:pPr>
-      <w:r>
-        <w:rPr>
-          <w:rFonts w:ascii="Arial" w:hAnsi="Arial" w:cs="Arial"/>
-          <w:b/>
-          <w:sz w:val="24"/>
-          <w:szCs w:val="24"/>
-        </w:rPr>
-        <w:lastRenderedPageBreak/>
-        <w:t xml:space="preserve">Chapter </w:t>
-      </w:r>
-      <w:r>
-        <w:rPr>
-          <w:rFonts w:ascii="Arial" w:hAnsi="Arial" w:cs="Arial"/>
-          <w:b/>
-          <w:sz w:val="24"/>
-          <w:szCs w:val="24"/>
-        </w:rPr>
-        <w:t>I</w:t>
-      </w:r>
-    </w:p>
-    <w:p>
-      <w:pPr>
-        <w:spacing w:line="480" w:lineRule="auto"/>
-        <w:jc w:val="both"/>
-        <w:rPr>
-          <w:rFonts w:ascii="Arial" w:hAnsi="Arial" w:cs="Arial"/>
-          <w:b/>
-          <w:sz w:val="24"/>
-          <w:szCs w:val="24"/>
-        </w:rPr>
-      </w:pPr>
-      <w:r>
-        <w:rPr>
-          <w:rFonts w:ascii="Arial" w:hAnsi="Arial" w:cs="Arial"/>
-          <w:b/>
-          <w:sz w:val="24"/>
-          <w:szCs w:val="24"/>
-        </w:rPr>
-        <w:t>Introduction</w:t>
-      </w:r>
-    </w:p>
-    <w:p>
-      <w:pPr>
-        <w:spacing w:line="480" w:lineRule="auto"/>
-        <w:jc w:val="both"/>
-        <w:rPr>
-          <w:rFonts w:ascii="Arial" w:hAnsi="Arial" w:cs="Arial"/>
-          <w:b/>
-          <w:bCs/>
-          <w:sz w:val="24"/>
-          <w:szCs w:val="24"/>
-        </w:rPr>
-      </w:pPr>
-      <w:r>
-        <w:rPr>
-          <w:rFonts w:ascii="Arial" w:hAnsi="Arial" w:cs="Arial"/>
-          <w:b/>
-          <w:bCs/>
-          <w:sz w:val="24"/>
-          <w:szCs w:val="24"/>
-        </w:rPr>
-        <w:t>Project Context</w:t>
+      <w:r>
+        <w:rPr>
+          <w:rFonts w:ascii="Arial" w:eastAsia="Times New Roman" w:hAnsi="Arial" w:cs="Arial"/>
+          <w:sz w:val="24"/>
+          <w:szCs w:val="24"/>
+          <w:lang w:eastAsia="en-ID"/>
+        </w:rPr>
+        <w:t xml:space="preserve"> should be recognized not only in the Province of Bohol but also in the Philippines. </w:t>
       </w:r>
     </w:p>
     <w:p>
@@ -427,7 +540,7 @@
           <w:szCs w:val="24"/>
           <w:lang w:eastAsia="en-ID"/>
         </w:rPr>
-        <w:t xml:space="preserve">There are many national heroes in the Philippines, just like Jose Rizal, Lapu-Lapu, and many more. However, some of them do not get the recognition they deserve. Furthermore, one of them is Francisco </w:t>
+        <w:t xml:space="preserve">There are many ways to educate people about </w:t>
       </w:r>
       <w:proofErr w:type="spellStart"/>
       <w:r>
@@ -447,7 +560,7 @@
           <w:szCs w:val="24"/>
           <w:lang w:eastAsia="en-ID"/>
         </w:rPr>
-        <w:t>.</w:t>
+        <w:t xml:space="preserve">. Just like reading some articles, books, and even search online where people can get information quickly. Some people are fond of reading, but other individuals are visual learners. Those are the individuals who learn best through visual objects. </w:t>
       </w:r>
     </w:p>
     <w:p>
@@ -469,7 +582,7 @@
           <w:szCs w:val="24"/>
           <w:lang w:eastAsia="en-ID"/>
         </w:rPr>
-        <w:t xml:space="preserve">People knew the name </w:t>
+        <w:t xml:space="preserve">We, the researchers, came up with an idea to do an educational and entertaining project. We decide to create a 3D game that aims to educate the user about our hero Francisco </w:t>
       </w:r>
       <w:proofErr w:type="spellStart"/>
       <w:r>
@@ -489,27 +602,7 @@
           <w:szCs w:val="24"/>
           <w:lang w:eastAsia="en-ID"/>
         </w:rPr>
-        <w:t xml:space="preserve">, but they do not recognize who he is. What is worst is that even his fellow Boholanos does not know him well. We, the researchers, believe that </w:t>
-      </w:r>
-      <w:proofErr w:type="spellStart"/>
-      <w:r>
-        <w:rPr>
-          <w:rFonts w:ascii="Arial" w:eastAsia="Times New Roman" w:hAnsi="Arial" w:cs="Arial"/>
-          <w:sz w:val="24"/>
-          <w:szCs w:val="24"/>
-          <w:lang w:eastAsia="en-ID"/>
-        </w:rPr>
-        <w:t>Dagohoy</w:t>
-      </w:r>
-      <w:proofErr w:type="spellEnd"/>
-      <w:r>
-        <w:rPr>
-          <w:rFonts w:ascii="Arial" w:eastAsia="Times New Roman" w:hAnsi="Arial" w:cs="Arial"/>
-          <w:sz w:val="24"/>
-          <w:szCs w:val="24"/>
-          <w:lang w:eastAsia="en-ID"/>
-        </w:rPr>
-        <w:t xml:space="preserve"> should be recognized not only in the Province of Bohol but also in the Philippines. </w:t>
+        <w:t xml:space="preserve">. </w:t>
       </w:r>
     </w:p>
     <w:p>
@@ -518,90 +611,6 @@
         <w:ind w:firstLine="720"/>
         <w:jc w:val="both"/>
         <w:rPr>
-          <w:rFonts w:ascii="Arial" w:eastAsia="Times New Roman" w:hAnsi="Arial" w:cs="Arial"/>
-          <w:sz w:val="24"/>
-          <w:szCs w:val="24"/>
-          <w:lang w:eastAsia="en-ID"/>
-        </w:rPr>
-      </w:pPr>
-      <w:r>
-        <w:rPr>
-          <w:rFonts w:ascii="Arial" w:eastAsia="Times New Roman" w:hAnsi="Arial" w:cs="Arial"/>
-          <w:sz w:val="24"/>
-          <w:szCs w:val="24"/>
-          <w:lang w:eastAsia="en-ID"/>
-        </w:rPr>
-        <w:t xml:space="preserve">There are many ways to educate people about </w:t>
-      </w:r>
-      <w:proofErr w:type="spellStart"/>
-      <w:r>
-        <w:rPr>
-          <w:rFonts w:ascii="Arial" w:eastAsia="Times New Roman" w:hAnsi="Arial" w:cs="Arial"/>
-          <w:sz w:val="24"/>
-          <w:szCs w:val="24"/>
-          <w:lang w:eastAsia="en-ID"/>
-        </w:rPr>
-        <w:t>Dagohoy</w:t>
-      </w:r>
-      <w:proofErr w:type="spellEnd"/>
-      <w:r>
-        <w:rPr>
-          <w:rFonts w:ascii="Arial" w:eastAsia="Times New Roman" w:hAnsi="Arial" w:cs="Arial"/>
-          <w:sz w:val="24"/>
-          <w:szCs w:val="24"/>
-          <w:lang w:eastAsia="en-ID"/>
-        </w:rPr>
-        <w:t xml:space="preserve">. Just like reading some articles, books, and even search online where people can get information quickly. Some people are fond of reading, but other individuals are visual learners. Those are the individuals who learn best through visual objects. </w:t>
-      </w:r>
-    </w:p>
-    <w:p>
-      <w:pPr>
-        <w:spacing w:before="240" w:after="240" w:line="480" w:lineRule="auto"/>
-        <w:ind w:firstLine="720"/>
-        <w:jc w:val="both"/>
-        <w:rPr>
-          <w:rFonts w:ascii="Arial" w:eastAsia="Times New Roman" w:hAnsi="Arial" w:cs="Arial"/>
-          <w:sz w:val="24"/>
-          <w:szCs w:val="24"/>
-          <w:lang w:eastAsia="en-ID"/>
-        </w:rPr>
-      </w:pPr>
-      <w:r>
-        <w:rPr>
-          <w:rFonts w:ascii="Arial" w:eastAsia="Times New Roman" w:hAnsi="Arial" w:cs="Arial"/>
-          <w:sz w:val="24"/>
-          <w:szCs w:val="24"/>
-          <w:lang w:eastAsia="en-ID"/>
-        </w:rPr>
-        <w:t xml:space="preserve">We, the researchers, came up with an idea to do an educational and entertaining project. We decide to create a 3D game that aims to educate the user about our hero Francisco </w:t>
-      </w:r>
-      <w:proofErr w:type="spellStart"/>
-      <w:r>
-        <w:rPr>
-          <w:rFonts w:ascii="Arial" w:eastAsia="Times New Roman" w:hAnsi="Arial" w:cs="Arial"/>
-          <w:sz w:val="24"/>
-          <w:szCs w:val="24"/>
-          <w:lang w:eastAsia="en-ID"/>
-        </w:rPr>
-        <w:t>Dagohoy</w:t>
-      </w:r>
-      <w:proofErr w:type="spellEnd"/>
-      <w:r>
-        <w:rPr>
-          <w:rFonts w:ascii="Arial" w:eastAsia="Times New Roman" w:hAnsi="Arial" w:cs="Arial"/>
-          <w:sz w:val="24"/>
-          <w:szCs w:val="24"/>
-          <w:lang w:eastAsia="en-ID"/>
-        </w:rPr>
-        <w:t xml:space="preserve">. </w:t>
-      </w:r>
-    </w:p>
-    <w:p>
-      <w:pPr>
-        <w:spacing w:before="240" w:after="240" w:line="480" w:lineRule="auto"/>
-        <w:ind w:firstLine="720"/>
-        <w:jc w:val="both"/>
-        <w:rPr>
           <w:rFonts w:ascii="Arial" w:hAnsi="Arial" w:cs="Arial"/>
           <w:sz w:val="24"/>
           <w:szCs w:val="24"/>
@@ -750,33 +759,6 @@
           <w:lang w:val="en-US"/>
         </w:rPr>
         <w:t xml:space="preserve"> </w:t>
-      </w:r>
-    </w:p>
-    <w:p>
-      <w:pPr>
-        <w:numPr>
-          <w:ilvl w:val="0"/>
-          <w:numId w:val="15"/>
-        </w:numPr>
-        <w:spacing w:after="0" w:line="480" w:lineRule="auto"/>
-        <w:jc w:val="both"/>
-        <w:rPr>
-          <w:rFonts w:ascii="Arial" w:eastAsia="Times New Roman" w:hAnsi="Arial" w:cs="Arial"/>
-          <w:color w:val="0E101A"/>
-          <w:sz w:val="24"/>
-          <w:szCs w:val="24"/>
-          <w:lang w:eastAsia="en-PH"/>
-        </w:rPr>
-      </w:pPr>
-      <w:r>
-        <w:rPr>
-          <w:rFonts w:ascii="Arial" w:eastAsia="Times New Roman" w:hAnsi="Arial" w:cs="Arial"/>
-          <w:color w:val="0E101A"/>
-          <w:sz w:val="24"/>
-          <w:szCs w:val="24"/>
-          <w:lang w:eastAsia="en-PH"/>
-        </w:rPr>
-        <w:t>What do we want to accomplish in the 3D Educational Game? </w:t>
       </w:r>
     </w:p>
     <w:p>

</xml_diff>